<commit_message>
Exception Handling topics- throw, throws, Custom Exceptions
</commit_message>
<xml_diff>
--- a/Demo1-Intro/bin/resources/JavaTrainingMaterial.docx
+++ b/Demo1-Intro/bin/resources/JavaTrainingMaterial.docx
@@ -7369,6 +7369,31 @@
       <w:pPr>
         <w:pStyle w:val="Default"/>
         <w:rPr>
+          <w:sz w:val="20"/>
+          <w:szCs w:val="20"/>
+        </w:rPr>
+      </w:pPr>
+      <w:r>
+        <w:rPr>
+          <w:sz w:val="20"/>
+          <w:szCs w:val="20"/>
+        </w:rPr>
+        <w:t>---------------------------------------------Day-14 End------------------------------------------------------------</w:t>
+      </w:r>
+    </w:p>
+    <w:p>
+      <w:pPr>
+        <w:pStyle w:val="Default"/>
+        <w:rPr>
+          <w:sz w:val="27"/>
+          <w:szCs w:val="27"/>
+        </w:rPr>
+      </w:pPr>
+    </w:p>
+    <w:p>
+      <w:pPr>
+        <w:pStyle w:val="Default"/>
+        <w:rPr>
           <w:sz w:val="27"/>
           <w:szCs w:val="27"/>
         </w:rPr>
@@ -7600,8 +7625,15 @@
         <w:tab/>
         <w:t>try-catch-finally-throw-throws</w:t>
       </w:r>
-      <w:bookmarkStart w:id="0" w:name="_GoBack"/>
-      <w:bookmarkEnd w:id="0"/>
+    </w:p>
+    <w:p>
+      <w:pPr>
+        <w:pStyle w:val="Default"/>
+        <w:rPr>
+          <w:sz w:val="20"/>
+          <w:szCs w:val="20"/>
+        </w:rPr>
+      </w:pPr>
     </w:p>
     <w:p>
       <w:pPr>
@@ -7705,6 +7737,22 @@
     </w:p>
     <w:p>
       <w:pPr>
+        <w:pStyle w:val="Default"/>
+        <w:rPr>
+          <w:sz w:val="20"/>
+          <w:szCs w:val="20"/>
+        </w:rPr>
+      </w:pPr>
+      <w:r>
+        <w:rPr>
+          <w:sz w:val="20"/>
+          <w:szCs w:val="20"/>
+        </w:rPr>
+        <w:t>---------------------------------------------Day-15 End------------------------------------------------------------</w:t>
+      </w:r>
+    </w:p>
+    <w:p>
+      <w:pPr>
         <w:autoSpaceDE w:val="0"/>
         <w:autoSpaceDN w:val="0"/>
         <w:adjustRightInd w:val="0"/>
@@ -7717,16 +7765,6 @@
           <w:szCs w:val="24"/>
         </w:rPr>
       </w:pPr>
-      <w:r>
-        <w:rPr>
-          <w:rFonts w:ascii="Times New Roman" w:hAnsi="Times New Roman" w:cs="Times New Roman"/>
-          <w:b/>
-          <w:bCs/>
-          <w:sz w:val="24"/>
-          <w:szCs w:val="24"/>
-        </w:rPr>
-        <w:t>10. Difference between final, finally, finalize</w:t>
-      </w:r>
     </w:p>
     <w:p>
       <w:pPr>
@@ -7750,7 +7788,7 @@
           <w:sz w:val="24"/>
           <w:szCs w:val="24"/>
         </w:rPr>
-        <w:t>11. Control flow in try catch finally</w:t>
+        <w:t>10. Difference between final, finally, finalize</w:t>
       </w:r>
     </w:p>
     <w:p>
@@ -7775,7 +7813,7 @@
           <w:sz w:val="24"/>
           <w:szCs w:val="24"/>
         </w:rPr>
-        <w:t>12. Control flow in nested try catch finally</w:t>
+        <w:t>11. Control flow in try catch finally</w:t>
       </w:r>
     </w:p>
     <w:p>
@@ -7800,7 +7838,7 @@
           <w:sz w:val="24"/>
           <w:szCs w:val="24"/>
         </w:rPr>
-        <w:t>13. Various possible combinations of try catch finally</w:t>
+        <w:t>12. Control flow in nested try catch finally</w:t>
       </w:r>
     </w:p>
     <w:p>
@@ -7825,7 +7863,8 @@
           <w:sz w:val="24"/>
           <w:szCs w:val="24"/>
         </w:rPr>
-        <w:t>14. throw keyword</w:t>
+        <w:lastRenderedPageBreak/>
+        <w:t>13. Various possible combinations of try catch finally</w:t>
       </w:r>
     </w:p>
     <w:p>
@@ -7850,7 +7889,7 @@
           <w:sz w:val="24"/>
           <w:szCs w:val="24"/>
         </w:rPr>
-        <w:t>15. throws keyword</w:t>
+        <w:t>14. throw keyword</w:t>
       </w:r>
     </w:p>
     <w:p>
@@ -7875,7 +7914,7 @@
           <w:sz w:val="24"/>
           <w:szCs w:val="24"/>
         </w:rPr>
-        <w:t>16. Exception handling keywords summary</w:t>
+        <w:t>15. throws keyword</w:t>
       </w:r>
     </w:p>
     <w:p>
@@ -7900,7 +7939,37 @@
           <w:sz w:val="24"/>
           <w:szCs w:val="24"/>
         </w:rPr>
-        <w:t>17. Various possible compile time errors in exception handling</w:t>
+        <w:t>16. Exception handling keywords summary</w:t>
+      </w:r>
+      <w:r>
+        <w:rPr>
+          <w:rFonts w:ascii="Times New Roman" w:hAnsi="Times New Roman" w:cs="Times New Roman"/>
+          <w:b/>
+          <w:bCs/>
+          <w:sz w:val="24"/>
+          <w:szCs w:val="24"/>
+        </w:rPr>
+        <w:t xml:space="preserve"> </w:t>
+      </w:r>
+      <w:r>
+        <w:rPr>
+          <w:rFonts w:ascii="Times New Roman" w:hAnsi="Times New Roman" w:cs="Times New Roman"/>
+          <w:b/>
+          <w:bCs/>
+          <w:sz w:val="24"/>
+          <w:szCs w:val="24"/>
+        </w:rPr>
+        <w:sym w:font="Wingdings" w:char="F0E0"/>
+      </w:r>
+      <w:r>
+        <w:rPr>
+          <w:rFonts w:ascii="Times New Roman" w:hAnsi="Times New Roman" w:cs="Times New Roman"/>
+          <w:b/>
+          <w:bCs/>
+          <w:sz w:val="24"/>
+          <w:szCs w:val="24"/>
+        </w:rPr>
+        <w:t xml:space="preserve"> try – catch – finally -throw - throws</w:t>
       </w:r>
     </w:p>
     <w:p>
@@ -7925,8 +7994,7 @@
           <w:sz w:val="24"/>
           <w:szCs w:val="24"/>
         </w:rPr>
-        <w:lastRenderedPageBreak/>
-        <w:t>18. Customized exceptions</w:t>
+        <w:t>17. Various possible compile time errors in exception handling</w:t>
       </w:r>
     </w:p>
     <w:p>
@@ -7951,7 +8019,7 @@
           <w:sz w:val="24"/>
           <w:szCs w:val="24"/>
         </w:rPr>
-        <w:t>19. Top-10 exceptions</w:t>
+        <w:t>18. Customized exceptions</w:t>
       </w:r>
     </w:p>
     <w:p>
@@ -7976,7 +8044,7 @@
           <w:sz w:val="24"/>
           <w:szCs w:val="24"/>
         </w:rPr>
-        <w:t>20. 1.7 Version Enhancements</w:t>
+        <w:t>19. Top-10 exceptions</w:t>
       </w:r>
     </w:p>
     <w:p>
@@ -8001,7 +8069,17 @@
           <w:sz w:val="24"/>
           <w:szCs w:val="24"/>
         </w:rPr>
-        <w:t>1. try with resources</w:t>
+        <w:t>20. 1.7 Version Enhancements</w:t>
+      </w:r>
+      <w:r>
+        <w:rPr>
+          <w:rFonts w:ascii="Times New Roman" w:hAnsi="Times New Roman" w:cs="Times New Roman"/>
+          <w:b/>
+          <w:bCs/>
+          <w:sz w:val="24"/>
+          <w:szCs w:val="24"/>
+        </w:rPr>
+        <w:t xml:space="preserve"> – Try with Resources and Multi catch block</w:t>
       </w:r>
     </w:p>
     <w:p>
@@ -8026,7 +8104,7 @@
           <w:sz w:val="24"/>
           <w:szCs w:val="24"/>
         </w:rPr>
-        <w:t>2. multi catch block</w:t>
+        <w:t>1. try with resources</w:t>
       </w:r>
     </w:p>
     <w:p>
@@ -8051,16 +8129,21 @@
           <w:sz w:val="24"/>
           <w:szCs w:val="24"/>
         </w:rPr>
-        <w:t>21. Exception Propagation</w:t>
-      </w:r>
-    </w:p>
-    <w:p>
-      <w:pPr>
-        <w:pStyle w:val="Default"/>
+        <w:t>2. multi catch block</w:t>
+      </w:r>
+    </w:p>
+    <w:p>
+      <w:pPr>
+        <w:autoSpaceDE w:val="0"/>
+        <w:autoSpaceDN w:val="0"/>
+        <w:adjustRightInd w:val="0"/>
+        <w:spacing w:after="0" w:line="240" w:lineRule="auto"/>
         <w:rPr>
           <w:rFonts w:ascii="Times New Roman" w:hAnsi="Times New Roman" w:cs="Times New Roman"/>
           <w:b/>
           <w:bCs/>
+          <w:sz w:val="24"/>
+          <w:szCs w:val="24"/>
         </w:rPr>
       </w:pPr>
       <w:r>
@@ -8068,8 +8151,10 @@
           <w:rFonts w:ascii="Times New Roman" w:hAnsi="Times New Roman" w:cs="Times New Roman"/>
           <w:b/>
           <w:bCs/>
-        </w:rPr>
-        <w:t>22. Rethrowing an Exception</w:t>
+          <w:sz w:val="24"/>
+          <w:szCs w:val="24"/>
+        </w:rPr>
+        <w:t>21. Exception Propagation</w:t>
       </w:r>
     </w:p>
     <w:p>
@@ -8081,6 +8166,24 @@
           <w:bCs/>
         </w:rPr>
       </w:pPr>
+      <w:r>
+        <w:rPr>
+          <w:rFonts w:ascii="Times New Roman" w:hAnsi="Times New Roman" w:cs="Times New Roman"/>
+          <w:b/>
+          <w:bCs/>
+        </w:rPr>
+        <w:t>22. Rethrowing an Exception</w:t>
+      </w:r>
+    </w:p>
+    <w:p>
+      <w:pPr>
+        <w:pStyle w:val="Default"/>
+        <w:rPr>
+          <w:rFonts w:ascii="Times New Roman" w:hAnsi="Times New Roman" w:cs="Times New Roman"/>
+          <w:b/>
+          <w:bCs/>
+        </w:rPr>
+      </w:pPr>
     </w:p>
     <w:p>
       <w:pPr>
@@ -8090,6 +8193,59 @@
           <w:szCs w:val="27"/>
         </w:rPr>
       </w:pPr>
+      <w:r>
+        <w:rPr>
+          <w:noProof/>
+        </w:rPr>
+        <w:drawing>
+          <wp:inline distT="0" distB="0" distL="0" distR="0" wp14:anchorId="17D9F664" wp14:editId="2A4C6F7F">
+            <wp:extent cx="6148070" cy="4586605"/>
+            <wp:effectExtent l="0" t="0" r="5080" b="4445"/>
+            <wp:docPr id="5" name="Picture 5" descr="The java.lang.Exception subclasses"/>
+            <wp:cNvGraphicFramePr>
+              <a:graphicFrameLocks xmlns:a="http://schemas.openxmlformats.org/drawingml/2006/main" noChangeAspect="1"/>
+            </wp:cNvGraphicFramePr>
+            <a:graphic xmlns:a="http://schemas.openxmlformats.org/drawingml/2006/main">
+              <a:graphicData uri="http://schemas.openxmlformats.org/drawingml/2006/picture">
+                <pic:pic xmlns:pic="http://schemas.openxmlformats.org/drawingml/2006/picture">
+                  <pic:nvPicPr>
+                    <pic:cNvPr id="0" name="Picture 1" descr="The java.lang.Exception subclasses"/>
+                    <pic:cNvPicPr>
+                      <a:picLocks noChangeAspect="1" noChangeArrowheads="1"/>
+                    </pic:cNvPicPr>
+                  </pic:nvPicPr>
+                  <pic:blipFill>
+                    <a:blip r:embed="rId11">
+                      <a:extLst>
+                        <a:ext uri="{28A0092B-C50C-407E-A947-70E740481C1C}">
+                          <a14:useLocalDpi xmlns:a14="http://schemas.microsoft.com/office/drawing/2010/main" val="0"/>
+                        </a:ext>
+                      </a:extLst>
+                    </a:blip>
+                    <a:srcRect/>
+                    <a:stretch>
+                      <a:fillRect/>
+                    </a:stretch>
+                  </pic:blipFill>
+                  <pic:spPr bwMode="auto">
+                    <a:xfrm>
+                      <a:off x="0" y="0"/>
+                      <a:ext cx="6148070" cy="4586605"/>
+                    </a:xfrm>
+                    <a:prstGeom prst="rect">
+                      <a:avLst/>
+                    </a:prstGeom>
+                    <a:noFill/>
+                    <a:ln>
+                      <a:noFill/>
+                    </a:ln>
+                  </pic:spPr>
+                </pic:pic>
+              </a:graphicData>
+            </a:graphic>
+          </wp:inline>
+        </w:drawing>
+      </w:r>
     </w:p>
     <w:p>
       <w:pPr>
@@ -8102,44 +8258,20 @@
     </w:p>
     <w:p>
       <w:pPr>
-        <w:pStyle w:val="Heading1"/>
-      </w:pPr>
-      <w:r>
-        <w:t>Java8</w:t>
-      </w:r>
-    </w:p>
-    <w:p>
-      <w:pPr>
         <w:pStyle w:val="Default"/>
         <w:rPr>
           <w:sz w:val="27"/>
           <w:szCs w:val="27"/>
         </w:rPr>
       </w:pPr>
-      <w:r>
+    </w:p>
+    <w:p>
+      <w:pPr>
+        <w:pStyle w:val="Default"/>
         <w:rPr>
           <w:sz w:val="27"/>
           <w:szCs w:val="27"/>
         </w:rPr>
-        <w:t>Features</w:t>
-      </w:r>
-    </w:p>
-    <w:p>
-      <w:pPr>
-        <w:pStyle w:val="Default"/>
-        <w:rPr>
-          <w:sz w:val="20"/>
-          <w:szCs w:val="20"/>
-        </w:rPr>
-      </w:pPr>
-    </w:p>
-    <w:p>
-      <w:pPr>
-        <w:pStyle w:val="Default"/>
-        <w:rPr>
-          <w:sz w:val="20"/>
-          <w:szCs w:val="20"/>
-        </w:rPr>
       </w:pPr>
     </w:p>
     <w:p>
@@ -8150,185 +8282,76 @@
           <w:szCs w:val="27"/>
         </w:rPr>
       </w:pPr>
-      <w:r>
+    </w:p>
+    <w:p>
+      <w:pPr>
+        <w:pStyle w:val="Default"/>
+        <w:rPr>
+          <w:sz w:val="20"/>
+          <w:szCs w:val="20"/>
+        </w:rPr>
+      </w:pPr>
+      <w:r>
+        <w:rPr>
+          <w:sz w:val="20"/>
+          <w:szCs w:val="20"/>
+        </w:rPr>
+        <w:t>---------------------------------------------Day-1</w:t>
+      </w:r>
+      <w:r>
+        <w:rPr>
+          <w:sz w:val="20"/>
+          <w:szCs w:val="20"/>
+        </w:rPr>
+        <w:t>6</w:t>
+      </w:r>
+      <w:r>
+        <w:rPr>
+          <w:sz w:val="20"/>
+          <w:szCs w:val="20"/>
+        </w:rPr>
+        <w:t xml:space="preserve"> End------------------------------------------------------------</w:t>
+      </w:r>
+    </w:p>
+    <w:p>
+      <w:pPr>
+        <w:pStyle w:val="Default"/>
+        <w:rPr>
+          <w:sz w:val="20"/>
+          <w:szCs w:val="20"/>
+        </w:rPr>
+      </w:pPr>
+      <w:r>
+        <w:rPr>
+          <w:sz w:val="20"/>
+          <w:szCs w:val="20"/>
+        </w:rPr>
+        <w:t>---------------------------------------------Day-1</w:t>
+      </w:r>
+      <w:r>
+        <w:rPr>
+          <w:sz w:val="20"/>
+          <w:szCs w:val="20"/>
+        </w:rPr>
+        <w:t>7</w:t>
+      </w:r>
+      <w:bookmarkStart w:id="0" w:name="_GoBack"/>
+      <w:bookmarkEnd w:id="0"/>
+      <w:r>
+        <w:rPr>
+          <w:sz w:val="20"/>
+          <w:szCs w:val="20"/>
+        </w:rPr>
+        <w:t xml:space="preserve"> End------------------------------------------------------------</w:t>
+      </w:r>
+    </w:p>
+    <w:p>
+      <w:pPr>
+        <w:pStyle w:val="Default"/>
         <w:rPr>
           <w:sz w:val="27"/>
           <w:szCs w:val="27"/>
         </w:rPr>
-        <w:t xml:space="preserve">Lambda Expressions and Static Imports </w:t>
-      </w:r>
-    </w:p>
-    <w:p>
-      <w:pPr>
-        <w:pStyle w:val="Default"/>
-        <w:numPr>
-          <w:ilvl w:val="0"/>
-          <w:numId w:val="14"/>
-        </w:numPr>
-        <w:spacing w:after="76"/>
-        <w:rPr>
-          <w:sz w:val="20"/>
-          <w:szCs w:val="20"/>
-        </w:rPr>
-      </w:pPr>
-      <w:r>
-        <w:rPr>
-          <w:sz w:val="20"/>
-          <w:szCs w:val="20"/>
-        </w:rPr>
-        <w:t xml:space="preserve">• Marker and Functional Interfaces </w:t>
-      </w:r>
-    </w:p>
-    <w:p>
-      <w:pPr>
-        <w:pStyle w:val="Default"/>
-        <w:numPr>
-          <w:ilvl w:val="0"/>
-          <w:numId w:val="14"/>
-        </w:numPr>
-        <w:spacing w:after="76"/>
-        <w:rPr>
-          <w:sz w:val="20"/>
-          <w:szCs w:val="20"/>
-        </w:rPr>
-      </w:pPr>
-      <w:r>
-        <w:rPr>
-          <w:sz w:val="20"/>
-          <w:szCs w:val="20"/>
-        </w:rPr>
-        <w:t xml:space="preserve">• Lambda Expressions </w:t>
-      </w:r>
-    </w:p>
-    <w:p>
-      <w:pPr>
-        <w:pStyle w:val="Default"/>
-        <w:numPr>
-          <w:ilvl w:val="0"/>
-          <w:numId w:val="14"/>
-        </w:numPr>
-        <w:spacing w:after="76"/>
-        <w:rPr>
-          <w:sz w:val="20"/>
-          <w:szCs w:val="20"/>
-        </w:rPr>
-      </w:pPr>
-      <w:r>
-        <w:rPr>
-          <w:sz w:val="20"/>
-          <w:szCs w:val="20"/>
-        </w:rPr>
-        <w:t xml:space="preserve">• Predicate </w:t>
-      </w:r>
-    </w:p>
-    <w:p>
-      <w:pPr>
-        <w:pStyle w:val="Default"/>
-        <w:numPr>
-          <w:ilvl w:val="0"/>
-          <w:numId w:val="14"/>
-        </w:numPr>
-        <w:rPr>
-          <w:sz w:val="20"/>
-          <w:szCs w:val="20"/>
-        </w:rPr>
-      </w:pPr>
-      <w:r>
-        <w:rPr>
-          <w:sz w:val="20"/>
-          <w:szCs w:val="20"/>
-        </w:rPr>
-        <w:t xml:space="preserve">• Static Imports </w:t>
-      </w:r>
-    </w:p>
-    <w:p>
-      <w:pPr>
-        <w:pStyle w:val="Default"/>
-        <w:rPr>
-          <w:sz w:val="20"/>
-          <w:szCs w:val="20"/>
-        </w:rPr>
-      </w:pPr>
-    </w:p>
-    <w:p>
-      <w:pPr>
-        <w:pStyle w:val="Default"/>
-        <w:rPr>
-          <w:sz w:val="20"/>
-          <w:szCs w:val="20"/>
-        </w:rPr>
-      </w:pPr>
-    </w:p>
-    <w:p>
-      <w:pPr>
-        <w:pStyle w:val="Default"/>
-        <w:rPr>
-          <w:sz w:val="20"/>
-          <w:szCs w:val="20"/>
-        </w:rPr>
-      </w:pPr>
-    </w:p>
-    <w:p>
-      <w:pPr>
-        <w:pStyle w:val="Default"/>
-        <w:rPr>
-          <w:sz w:val="20"/>
-          <w:szCs w:val="20"/>
-        </w:rPr>
-      </w:pPr>
-    </w:p>
-    <w:p>
-      <w:pPr>
-        <w:pStyle w:val="Default"/>
-        <w:rPr>
-          <w:sz w:val="20"/>
-          <w:szCs w:val="20"/>
-        </w:rPr>
-      </w:pPr>
-    </w:p>
-    <w:p>
-      <w:pPr>
-        <w:pStyle w:val="Default"/>
-        <w:rPr>
-          <w:sz w:val="20"/>
-          <w:szCs w:val="20"/>
-        </w:rPr>
-      </w:pPr>
-    </w:p>
-    <w:p>
-      <w:pPr>
-        <w:pStyle w:val="Default"/>
-        <w:rPr>
-          <w:sz w:val="20"/>
-          <w:szCs w:val="20"/>
-        </w:rPr>
-      </w:pPr>
-    </w:p>
-    <w:p>
-      <w:pPr>
-        <w:pStyle w:val="Default"/>
-        <w:rPr>
-          <w:sz w:val="20"/>
-          <w:szCs w:val="20"/>
-        </w:rPr>
-      </w:pPr>
-    </w:p>
-    <w:p>
-      <w:pPr>
-        <w:pStyle w:val="Default"/>
-        <w:rPr>
-          <w:sz w:val="20"/>
-          <w:szCs w:val="20"/>
-        </w:rPr>
-      </w:pPr>
-    </w:p>
-    <w:p>
-      <w:pPr>
-        <w:pStyle w:val="Default"/>
-        <w:rPr>
-          <w:sz w:val="20"/>
-          <w:szCs w:val="20"/>
-        </w:rPr>
       </w:pPr>
     </w:p>
     <w:p>
@@ -8339,330 +8362,506 @@
           <w:szCs w:val="27"/>
         </w:rPr>
       </w:pPr>
-      <w:r>
+    </w:p>
+    <w:p>
+      <w:pPr>
+        <w:pStyle w:val="Heading1"/>
+      </w:pPr>
+      <w:r>
+        <w:t>Java8</w:t>
+      </w:r>
+    </w:p>
+    <w:p>
+      <w:pPr>
+        <w:pStyle w:val="Default"/>
         <w:rPr>
           <w:sz w:val="27"/>
           <w:szCs w:val="27"/>
         </w:rPr>
-        <w:t xml:space="preserve">Collections </w:t>
-      </w:r>
-    </w:p>
-    <w:p>
-      <w:pPr>
-        <w:pStyle w:val="Default"/>
-        <w:numPr>
-          <w:ilvl w:val="0"/>
-          <w:numId w:val="17"/>
-        </w:numPr>
-        <w:spacing w:after="76"/>
-        <w:rPr>
-          <w:sz w:val="20"/>
-          <w:szCs w:val="20"/>
-        </w:rPr>
-      </w:pPr>
-      <w:r>
-        <w:rPr>
-          <w:sz w:val="20"/>
-          <w:szCs w:val="20"/>
-        </w:rPr>
-        <w:t xml:space="preserve">• When arrays are not enough </w:t>
-      </w:r>
-    </w:p>
-    <w:p>
-      <w:pPr>
-        <w:pStyle w:val="Default"/>
-        <w:numPr>
-          <w:ilvl w:val="0"/>
-          <w:numId w:val="17"/>
-        </w:numPr>
-        <w:spacing w:after="76"/>
-        <w:rPr>
-          <w:sz w:val="20"/>
-          <w:szCs w:val="20"/>
-        </w:rPr>
-      </w:pPr>
-      <w:r>
-        <w:rPr>
-          <w:sz w:val="20"/>
-          <w:szCs w:val="20"/>
-        </w:rPr>
-        <w:t xml:space="preserve">• Collections </w:t>
-      </w:r>
-    </w:p>
-    <w:p>
-      <w:pPr>
-        <w:pStyle w:val="Default"/>
-        <w:numPr>
-          <w:ilvl w:val="0"/>
-          <w:numId w:val="17"/>
-        </w:numPr>
-        <w:spacing w:after="76"/>
-        <w:rPr>
-          <w:sz w:val="20"/>
-          <w:szCs w:val="20"/>
-        </w:rPr>
-      </w:pPr>
-      <w:r>
-        <w:rPr>
-          <w:sz w:val="20"/>
-          <w:szCs w:val="20"/>
-        </w:rPr>
-        <w:t xml:space="preserve">• The Collection Interface </w:t>
-      </w:r>
-    </w:p>
-    <w:p>
-      <w:pPr>
-        <w:pStyle w:val="Default"/>
-        <w:numPr>
-          <w:ilvl w:val="0"/>
-          <w:numId w:val="17"/>
-        </w:numPr>
-        <w:spacing w:after="76"/>
-        <w:rPr>
-          <w:sz w:val="20"/>
-          <w:szCs w:val="20"/>
-        </w:rPr>
-      </w:pPr>
-      <w:r>
-        <w:rPr>
-          <w:sz w:val="20"/>
-          <w:szCs w:val="20"/>
-        </w:rPr>
-        <w:t xml:space="preserve">• Iterator </w:t>
-      </w:r>
-    </w:p>
-    <w:p>
-      <w:pPr>
-        <w:pStyle w:val="Default"/>
-        <w:numPr>
-          <w:ilvl w:val="0"/>
-          <w:numId w:val="17"/>
-        </w:numPr>
-        <w:spacing w:after="76"/>
-        <w:rPr>
-          <w:sz w:val="20"/>
-          <w:szCs w:val="20"/>
-        </w:rPr>
-      </w:pPr>
-      <w:r>
-        <w:rPr>
-          <w:sz w:val="20"/>
-          <w:szCs w:val="20"/>
-        </w:rPr>
-        <w:t xml:space="preserve">• Lists </w:t>
-      </w:r>
-    </w:p>
-    <w:p>
-      <w:pPr>
-        <w:pStyle w:val="Default"/>
-        <w:numPr>
-          <w:ilvl w:val="0"/>
-          <w:numId w:val="17"/>
-        </w:numPr>
-        <w:spacing w:after="76"/>
-        <w:rPr>
-          <w:sz w:val="20"/>
-          <w:szCs w:val="20"/>
-        </w:rPr>
-      </w:pPr>
-      <w:r>
-        <w:rPr>
-          <w:sz w:val="20"/>
-          <w:szCs w:val="20"/>
-        </w:rPr>
-        <w:t xml:space="preserve">• Sets </w:t>
-      </w:r>
-    </w:p>
-    <w:p>
-      <w:pPr>
-        <w:pStyle w:val="Default"/>
-        <w:numPr>
-          <w:ilvl w:val="0"/>
-          <w:numId w:val="17"/>
-        </w:numPr>
-        <w:spacing w:after="76"/>
-        <w:rPr>
-          <w:sz w:val="20"/>
-          <w:szCs w:val="20"/>
-        </w:rPr>
-      </w:pPr>
-      <w:r>
-        <w:rPr>
-          <w:sz w:val="20"/>
-          <w:szCs w:val="20"/>
-        </w:rPr>
-        <w:t xml:space="preserve">• Queue </w:t>
-      </w:r>
-    </w:p>
-    <w:p>
-      <w:pPr>
-        <w:pStyle w:val="Default"/>
-        <w:numPr>
-          <w:ilvl w:val="0"/>
-          <w:numId w:val="17"/>
-        </w:numPr>
-        <w:spacing w:after="76"/>
-        <w:rPr>
-          <w:sz w:val="20"/>
-          <w:szCs w:val="20"/>
-        </w:rPr>
-      </w:pPr>
-      <w:r>
-        <w:rPr>
-          <w:sz w:val="20"/>
-          <w:szCs w:val="20"/>
-        </w:rPr>
-        <w:t xml:space="preserve">• ArrayBlockingQueue </w:t>
-      </w:r>
-    </w:p>
-    <w:p>
-      <w:pPr>
-        <w:pStyle w:val="Default"/>
-        <w:numPr>
-          <w:ilvl w:val="0"/>
-          <w:numId w:val="17"/>
-        </w:numPr>
-        <w:spacing w:after="76"/>
-        <w:rPr>
-          <w:sz w:val="20"/>
-          <w:szCs w:val="20"/>
-        </w:rPr>
-      </w:pPr>
-      <w:r>
-        <w:rPr>
-          <w:sz w:val="20"/>
-          <w:szCs w:val="20"/>
-        </w:rPr>
-        <w:t xml:space="preserve">• PriorityQueue </w:t>
-      </w:r>
-    </w:p>
-    <w:p>
-      <w:pPr>
-        <w:pStyle w:val="Default"/>
-        <w:numPr>
-          <w:ilvl w:val="0"/>
-          <w:numId w:val="17"/>
-        </w:numPr>
-        <w:spacing w:after="76"/>
-        <w:rPr>
-          <w:sz w:val="20"/>
-          <w:szCs w:val="20"/>
-        </w:rPr>
-      </w:pPr>
-      <w:r>
-        <w:rPr>
-          <w:sz w:val="20"/>
-          <w:szCs w:val="20"/>
-        </w:rPr>
-        <w:t xml:space="preserve">• Deque </w:t>
-      </w:r>
-    </w:p>
-    <w:p>
-      <w:pPr>
-        <w:pStyle w:val="Default"/>
-        <w:numPr>
-          <w:ilvl w:val="0"/>
-          <w:numId w:val="17"/>
-        </w:numPr>
-        <w:spacing w:after="76"/>
-        <w:rPr>
-          <w:sz w:val="20"/>
-          <w:szCs w:val="20"/>
-        </w:rPr>
-      </w:pPr>
-      <w:r>
-        <w:rPr>
-          <w:sz w:val="20"/>
-          <w:szCs w:val="20"/>
-        </w:rPr>
-        <w:t xml:space="preserve">• ArrayDeque </w:t>
-      </w:r>
-    </w:p>
-    <w:p>
-      <w:pPr>
-        <w:pStyle w:val="Default"/>
-        <w:numPr>
-          <w:ilvl w:val="0"/>
-          <w:numId w:val="17"/>
-        </w:numPr>
-        <w:spacing w:after="76"/>
-        <w:rPr>
-          <w:sz w:val="20"/>
-          <w:szCs w:val="20"/>
-        </w:rPr>
-      </w:pPr>
-      <w:r>
-        <w:rPr>
-          <w:sz w:val="20"/>
-          <w:szCs w:val="20"/>
-        </w:rPr>
-        <w:t xml:space="preserve">• Maps </w:t>
-      </w:r>
-    </w:p>
-    <w:p>
-      <w:pPr>
-        <w:pStyle w:val="Default"/>
-        <w:numPr>
-          <w:ilvl w:val="0"/>
-          <w:numId w:val="17"/>
-        </w:numPr>
-        <w:rPr>
-          <w:sz w:val="20"/>
-          <w:szCs w:val="20"/>
-        </w:rPr>
-      </w:pPr>
-      <w:r>
-        <w:rPr>
-          <w:sz w:val="20"/>
-          <w:szCs w:val="20"/>
-        </w:rPr>
-        <w:t xml:space="preserve">• HashMap </w:t>
-      </w:r>
-    </w:p>
-    <w:p>
-      <w:pPr>
-        <w:pStyle w:val="Default"/>
-        <w:rPr>
-          <w:sz w:val="20"/>
-          <w:szCs w:val="20"/>
-        </w:rPr>
-      </w:pPr>
-    </w:p>
-    <w:p>
-      <w:pPr>
-        <w:pStyle w:val="Default"/>
+      </w:pPr>
+      <w:r>
         <w:rPr>
           <w:sz w:val="27"/>
           <w:szCs w:val="27"/>
         </w:rPr>
-      </w:pPr>
-      <w:r>
+        <w:t>Features</w:t>
+      </w:r>
+    </w:p>
+    <w:p>
+      <w:pPr>
+        <w:pStyle w:val="Default"/>
+        <w:rPr>
+          <w:sz w:val="20"/>
+          <w:szCs w:val="20"/>
+        </w:rPr>
+      </w:pPr>
+    </w:p>
+    <w:p>
+      <w:pPr>
+        <w:pStyle w:val="Default"/>
+        <w:rPr>
+          <w:sz w:val="20"/>
+          <w:szCs w:val="20"/>
+        </w:rPr>
+      </w:pPr>
+    </w:p>
+    <w:p>
+      <w:pPr>
+        <w:pStyle w:val="Default"/>
         <w:rPr>
           <w:sz w:val="27"/>
           <w:szCs w:val="27"/>
         </w:rPr>
-        <w:t xml:space="preserve">Working with Collections and Arrays </w:t>
-      </w:r>
-    </w:p>
-    <w:p>
-      <w:pPr>
-        <w:pStyle w:val="Default"/>
-        <w:numPr>
-          <w:ilvl w:val="0"/>
-          <w:numId w:val="18"/>
-        </w:numPr>
-        <w:spacing w:after="77"/>
+      </w:pPr>
+      <w:r>
         <w:rPr>
           <w:sz w:val="27"/>
           <w:szCs w:val="27"/>
         </w:rPr>
-      </w:pPr>
-      <w:r>
-        <w:rPr>
-          <w:sz w:val="20"/>
-          <w:szCs w:val="20"/>
-        </w:rPr>
-        <w:lastRenderedPageBreak/>
+        <w:t xml:space="preserve">Lambda Expressions and Static Imports </w:t>
+      </w:r>
+    </w:p>
+    <w:p>
+      <w:pPr>
+        <w:pStyle w:val="Default"/>
+        <w:numPr>
+          <w:ilvl w:val="0"/>
+          <w:numId w:val="14"/>
+        </w:numPr>
+        <w:spacing w:after="76"/>
+        <w:rPr>
+          <w:sz w:val="20"/>
+          <w:szCs w:val="20"/>
+        </w:rPr>
+      </w:pPr>
+      <w:r>
+        <w:rPr>
+          <w:sz w:val="20"/>
+          <w:szCs w:val="20"/>
+        </w:rPr>
+        <w:t xml:space="preserve">• Marker and Functional Interfaces </w:t>
+      </w:r>
+    </w:p>
+    <w:p>
+      <w:pPr>
+        <w:pStyle w:val="Default"/>
+        <w:numPr>
+          <w:ilvl w:val="0"/>
+          <w:numId w:val="14"/>
+        </w:numPr>
+        <w:spacing w:after="76"/>
+        <w:rPr>
+          <w:sz w:val="20"/>
+          <w:szCs w:val="20"/>
+        </w:rPr>
+      </w:pPr>
+      <w:r>
+        <w:rPr>
+          <w:sz w:val="20"/>
+          <w:szCs w:val="20"/>
+        </w:rPr>
+        <w:t xml:space="preserve">• Lambda Expressions </w:t>
+      </w:r>
+    </w:p>
+    <w:p>
+      <w:pPr>
+        <w:pStyle w:val="Default"/>
+        <w:numPr>
+          <w:ilvl w:val="0"/>
+          <w:numId w:val="14"/>
+        </w:numPr>
+        <w:spacing w:after="76"/>
+        <w:rPr>
+          <w:sz w:val="20"/>
+          <w:szCs w:val="20"/>
+        </w:rPr>
+      </w:pPr>
+      <w:r>
+        <w:rPr>
+          <w:sz w:val="20"/>
+          <w:szCs w:val="20"/>
+        </w:rPr>
+        <w:t xml:space="preserve">• Predicate </w:t>
+      </w:r>
+    </w:p>
+    <w:p>
+      <w:pPr>
+        <w:pStyle w:val="Default"/>
+        <w:numPr>
+          <w:ilvl w:val="0"/>
+          <w:numId w:val="14"/>
+        </w:numPr>
+        <w:rPr>
+          <w:sz w:val="20"/>
+          <w:szCs w:val="20"/>
+        </w:rPr>
+      </w:pPr>
+      <w:r>
+        <w:rPr>
+          <w:sz w:val="20"/>
+          <w:szCs w:val="20"/>
+        </w:rPr>
+        <w:t xml:space="preserve">• Static Imports </w:t>
+      </w:r>
+    </w:p>
+    <w:p>
+      <w:pPr>
+        <w:pStyle w:val="Default"/>
+        <w:rPr>
+          <w:sz w:val="20"/>
+          <w:szCs w:val="20"/>
+        </w:rPr>
+      </w:pPr>
+    </w:p>
+    <w:p>
+      <w:pPr>
+        <w:pStyle w:val="Default"/>
+        <w:rPr>
+          <w:sz w:val="20"/>
+          <w:szCs w:val="20"/>
+        </w:rPr>
+      </w:pPr>
+    </w:p>
+    <w:p>
+      <w:pPr>
+        <w:pStyle w:val="Default"/>
+        <w:rPr>
+          <w:sz w:val="20"/>
+          <w:szCs w:val="20"/>
+        </w:rPr>
+      </w:pPr>
+    </w:p>
+    <w:p>
+      <w:pPr>
+        <w:pStyle w:val="Default"/>
+        <w:rPr>
+          <w:sz w:val="27"/>
+          <w:szCs w:val="27"/>
+        </w:rPr>
+      </w:pPr>
+      <w:r>
+        <w:rPr>
+          <w:sz w:val="27"/>
+          <w:szCs w:val="27"/>
+        </w:rPr>
+        <w:t xml:space="preserve">Collections </w:t>
+      </w:r>
+    </w:p>
+    <w:p>
+      <w:pPr>
+        <w:pStyle w:val="Default"/>
+        <w:numPr>
+          <w:ilvl w:val="0"/>
+          <w:numId w:val="17"/>
+        </w:numPr>
+        <w:spacing w:after="76"/>
+        <w:rPr>
+          <w:sz w:val="20"/>
+          <w:szCs w:val="20"/>
+        </w:rPr>
+      </w:pPr>
+      <w:r>
+        <w:rPr>
+          <w:sz w:val="20"/>
+          <w:szCs w:val="20"/>
+        </w:rPr>
+        <w:t xml:space="preserve">• When arrays are not enough </w:t>
+      </w:r>
+    </w:p>
+    <w:p>
+      <w:pPr>
+        <w:pStyle w:val="Default"/>
+        <w:numPr>
+          <w:ilvl w:val="0"/>
+          <w:numId w:val="17"/>
+        </w:numPr>
+        <w:spacing w:after="76"/>
+        <w:rPr>
+          <w:sz w:val="20"/>
+          <w:szCs w:val="20"/>
+        </w:rPr>
+      </w:pPr>
+      <w:r>
+        <w:rPr>
+          <w:sz w:val="20"/>
+          <w:szCs w:val="20"/>
+        </w:rPr>
+        <w:t xml:space="preserve">• Collections </w:t>
+      </w:r>
+    </w:p>
+    <w:p>
+      <w:pPr>
+        <w:pStyle w:val="Default"/>
+        <w:numPr>
+          <w:ilvl w:val="0"/>
+          <w:numId w:val="17"/>
+        </w:numPr>
+        <w:spacing w:after="76"/>
+        <w:rPr>
+          <w:sz w:val="20"/>
+          <w:szCs w:val="20"/>
+        </w:rPr>
+      </w:pPr>
+      <w:r>
+        <w:rPr>
+          <w:sz w:val="20"/>
+          <w:szCs w:val="20"/>
+        </w:rPr>
+        <w:t xml:space="preserve">• The Collection Interface </w:t>
+      </w:r>
+    </w:p>
+    <w:p>
+      <w:pPr>
+        <w:pStyle w:val="Default"/>
+        <w:numPr>
+          <w:ilvl w:val="0"/>
+          <w:numId w:val="17"/>
+        </w:numPr>
+        <w:spacing w:after="76"/>
+        <w:rPr>
+          <w:sz w:val="20"/>
+          <w:szCs w:val="20"/>
+        </w:rPr>
+      </w:pPr>
+      <w:r>
+        <w:rPr>
+          <w:sz w:val="20"/>
+          <w:szCs w:val="20"/>
+        </w:rPr>
+        <w:t xml:space="preserve">• Iterator </w:t>
+      </w:r>
+    </w:p>
+    <w:p>
+      <w:pPr>
+        <w:pStyle w:val="Default"/>
+        <w:numPr>
+          <w:ilvl w:val="0"/>
+          <w:numId w:val="17"/>
+        </w:numPr>
+        <w:spacing w:after="76"/>
+        <w:rPr>
+          <w:sz w:val="20"/>
+          <w:szCs w:val="20"/>
+        </w:rPr>
+      </w:pPr>
+      <w:r>
+        <w:rPr>
+          <w:sz w:val="20"/>
+          <w:szCs w:val="20"/>
+        </w:rPr>
+        <w:t xml:space="preserve">• Lists </w:t>
+      </w:r>
+    </w:p>
+    <w:p>
+      <w:pPr>
+        <w:pStyle w:val="Default"/>
+        <w:numPr>
+          <w:ilvl w:val="0"/>
+          <w:numId w:val="17"/>
+        </w:numPr>
+        <w:spacing w:after="76"/>
+        <w:rPr>
+          <w:sz w:val="20"/>
+          <w:szCs w:val="20"/>
+        </w:rPr>
+      </w:pPr>
+      <w:r>
+        <w:rPr>
+          <w:sz w:val="20"/>
+          <w:szCs w:val="20"/>
+        </w:rPr>
+        <w:t xml:space="preserve">• Sets </w:t>
+      </w:r>
+    </w:p>
+    <w:p>
+      <w:pPr>
+        <w:pStyle w:val="Default"/>
+        <w:numPr>
+          <w:ilvl w:val="0"/>
+          <w:numId w:val="17"/>
+        </w:numPr>
+        <w:spacing w:after="76"/>
+        <w:rPr>
+          <w:sz w:val="20"/>
+          <w:szCs w:val="20"/>
+        </w:rPr>
+      </w:pPr>
+      <w:r>
+        <w:rPr>
+          <w:sz w:val="20"/>
+          <w:szCs w:val="20"/>
+        </w:rPr>
+        <w:t xml:space="preserve">• Queue </w:t>
+      </w:r>
+    </w:p>
+    <w:p>
+      <w:pPr>
+        <w:pStyle w:val="Default"/>
+        <w:numPr>
+          <w:ilvl w:val="0"/>
+          <w:numId w:val="17"/>
+        </w:numPr>
+        <w:spacing w:after="76"/>
+        <w:rPr>
+          <w:sz w:val="20"/>
+          <w:szCs w:val="20"/>
+        </w:rPr>
+      </w:pPr>
+      <w:r>
+        <w:rPr>
+          <w:sz w:val="20"/>
+          <w:szCs w:val="20"/>
+        </w:rPr>
+        <w:t xml:space="preserve">• ArrayBlockingQueue </w:t>
+      </w:r>
+    </w:p>
+    <w:p>
+      <w:pPr>
+        <w:pStyle w:val="Default"/>
+        <w:numPr>
+          <w:ilvl w:val="0"/>
+          <w:numId w:val="17"/>
+        </w:numPr>
+        <w:spacing w:after="76"/>
+        <w:rPr>
+          <w:sz w:val="20"/>
+          <w:szCs w:val="20"/>
+        </w:rPr>
+      </w:pPr>
+      <w:r>
+        <w:rPr>
+          <w:sz w:val="20"/>
+          <w:szCs w:val="20"/>
+        </w:rPr>
+        <w:t xml:space="preserve">• PriorityQueue </w:t>
+      </w:r>
+    </w:p>
+    <w:p>
+      <w:pPr>
+        <w:pStyle w:val="Default"/>
+        <w:numPr>
+          <w:ilvl w:val="0"/>
+          <w:numId w:val="17"/>
+        </w:numPr>
+        <w:spacing w:after="76"/>
+        <w:rPr>
+          <w:sz w:val="20"/>
+          <w:szCs w:val="20"/>
+        </w:rPr>
+      </w:pPr>
+      <w:r>
+        <w:rPr>
+          <w:sz w:val="20"/>
+          <w:szCs w:val="20"/>
+        </w:rPr>
+        <w:t xml:space="preserve">• Deque </w:t>
+      </w:r>
+    </w:p>
+    <w:p>
+      <w:pPr>
+        <w:pStyle w:val="Default"/>
+        <w:numPr>
+          <w:ilvl w:val="0"/>
+          <w:numId w:val="17"/>
+        </w:numPr>
+        <w:spacing w:after="76"/>
+        <w:rPr>
+          <w:sz w:val="20"/>
+          <w:szCs w:val="20"/>
+        </w:rPr>
+      </w:pPr>
+      <w:r>
+        <w:rPr>
+          <w:sz w:val="20"/>
+          <w:szCs w:val="20"/>
+        </w:rPr>
+        <w:t xml:space="preserve">• ArrayDeque </w:t>
+      </w:r>
+    </w:p>
+    <w:p>
+      <w:pPr>
+        <w:pStyle w:val="Default"/>
+        <w:numPr>
+          <w:ilvl w:val="0"/>
+          <w:numId w:val="17"/>
+        </w:numPr>
+        <w:spacing w:after="76"/>
+        <w:rPr>
+          <w:sz w:val="20"/>
+          <w:szCs w:val="20"/>
+        </w:rPr>
+      </w:pPr>
+      <w:r>
+        <w:rPr>
+          <w:sz w:val="20"/>
+          <w:szCs w:val="20"/>
+        </w:rPr>
+        <w:t xml:space="preserve">• Maps </w:t>
+      </w:r>
+    </w:p>
+    <w:p>
+      <w:pPr>
+        <w:pStyle w:val="Default"/>
+        <w:numPr>
+          <w:ilvl w:val="0"/>
+          <w:numId w:val="17"/>
+        </w:numPr>
+        <w:rPr>
+          <w:sz w:val="20"/>
+          <w:szCs w:val="20"/>
+        </w:rPr>
+      </w:pPr>
+      <w:r>
+        <w:rPr>
+          <w:sz w:val="20"/>
+          <w:szCs w:val="20"/>
+        </w:rPr>
+        <w:t xml:space="preserve">• HashMap </w:t>
+      </w:r>
+    </w:p>
+    <w:p>
+      <w:pPr>
+        <w:pStyle w:val="Default"/>
+        <w:rPr>
+          <w:sz w:val="20"/>
+          <w:szCs w:val="20"/>
+        </w:rPr>
+      </w:pPr>
+    </w:p>
+    <w:p>
+      <w:pPr>
+        <w:pStyle w:val="Default"/>
+        <w:rPr>
+          <w:sz w:val="27"/>
+          <w:szCs w:val="27"/>
+        </w:rPr>
+      </w:pPr>
+      <w:r>
+        <w:rPr>
+          <w:sz w:val="27"/>
+          <w:szCs w:val="27"/>
+        </w:rPr>
+        <w:t xml:space="preserve">Working with Collections and Arrays </w:t>
+      </w:r>
+    </w:p>
+    <w:p>
+      <w:pPr>
+        <w:pStyle w:val="Default"/>
+        <w:numPr>
+          <w:ilvl w:val="0"/>
+          <w:numId w:val="18"/>
+        </w:numPr>
+        <w:spacing w:after="77"/>
+        <w:rPr>
+          <w:sz w:val="27"/>
+          <w:szCs w:val="27"/>
+        </w:rPr>
+      </w:pPr>
+      <w:r>
+        <w:rPr>
+          <w:sz w:val="20"/>
+          <w:szCs w:val="20"/>
+        </w:rPr>
         <w:t xml:space="preserve">• </w:t>
       </w:r>
       <w:r>
@@ -8872,6 +9071,7 @@
           <w:sz w:val="27"/>
           <w:szCs w:val="27"/>
         </w:rPr>
+        <w:lastRenderedPageBreak/>
         <w:t xml:space="preserve">Appendix A – JDBC </w:t>
       </w:r>
     </w:p>
@@ -9414,7 +9614,7 @@
     </w:p>
     <w:p/>
     <w:sectPr>
-      <w:headerReference w:type="default" r:id="rId11"/>
+      <w:headerReference w:type="default" r:id="rId12"/>
       <w:pgSz w:w="12240" w:h="16340"/>
       <w:pgMar w:top="1854" w:right="1405" w:bottom="1440" w:left="1153" w:header="720" w:footer="720" w:gutter="0"/>
       <w:cols w:space="720"/>

</xml_diff>